<commit_message>
Atualizando Arquivo Atividade 1 #7
</commit_message>
<xml_diff>
--- a/CI-APP/Doc/Activ-1/Atividade 1.docx
+++ b/CI-APP/Doc/Activ-1/Atividade 1.docx
@@ -261,16 +261,8 @@
               <w:rPr>
                 <w:rFonts w:cs="Arial"/>
               </w:rPr>
-              <w:t xml:space="preserve">Nome: Andrew Vianna </w:t>
+              <w:t>Nome: Andrew Vianna Carrazzone</w:t>
             </w:r>
-            <w:proofErr w:type="spellStart"/>
-            <w:r>
-              <w:rPr>
-                <w:rFonts w:cs="Arial"/>
-              </w:rPr>
-              <w:t>Carrazzone</w:t>
-            </w:r>
-            <w:proofErr w:type="spellEnd"/>
           </w:p>
         </w:tc>
         <w:tc>
@@ -349,21 +341,7 @@
               <w:rPr>
                 <w:rFonts w:cs="Arial"/>
               </w:rPr>
-              <w:t xml:space="preserve">Nome: </w:t>
-            </w:r>
-            <w:proofErr w:type="spellStart"/>
-            <w:r>
-              <w:rPr>
-                <w:rFonts w:cs="Arial"/>
-              </w:rPr>
-              <w:t>Gismar</w:t>
-            </w:r>
-            <w:proofErr w:type="spellEnd"/>
-            <w:r>
-              <w:rPr>
-                <w:rFonts w:cs="Arial"/>
-              </w:rPr>
-              <w:t xml:space="preserve"> Pereira Barbosa</w:t>
+              <w:t>Nome: Gismar Pereira Barbosa</w:t>
             </w:r>
           </w:p>
         </w:tc>
@@ -403,21 +381,7 @@
               <w:rPr>
                 <w:rFonts w:cs="Arial"/>
               </w:rPr>
-              <w:t xml:space="preserve">Nome: </w:t>
-            </w:r>
-            <w:proofErr w:type="spellStart"/>
-            <w:r>
-              <w:rPr>
-                <w:rFonts w:cs="Arial"/>
-              </w:rPr>
-              <w:t>Mileide</w:t>
-            </w:r>
-            <w:proofErr w:type="spellEnd"/>
-            <w:r>
-              <w:rPr>
-                <w:rFonts w:cs="Arial"/>
-              </w:rPr>
-              <w:t xml:space="preserve"> Cristina Loureiro</w:t>
+              <w:t>Nome: Mileide Cristina Loureiro</w:t>
             </w:r>
             <w:r>
               <w:rPr>
@@ -586,23 +550,7 @@
           <w:rFonts w:cs="Arial"/>
           <w:szCs w:val="24"/>
         </w:rPr>
-        <w:t xml:space="preserve">Atualmente, a comunicação interna da Faculdade </w:t>
-      </w:r>
-      <w:proofErr w:type="spellStart"/>
-      <w:r>
-        <w:rPr>
-          <w:rFonts w:cs="Arial"/>
-          <w:szCs w:val="24"/>
-        </w:rPr>
-        <w:t>Asser</w:t>
-      </w:r>
-      <w:proofErr w:type="spellEnd"/>
-      <w:r>
-        <w:rPr>
-          <w:rFonts w:cs="Arial"/>
-          <w:szCs w:val="24"/>
-        </w:rPr>
-        <w:t xml:space="preserve"> de Rio Claro é realizada por meio do preenchimento de um formulário básico. Neste formulário o usuário precisa preencher os seguintes campos: </w:t>
+        <w:t xml:space="preserve">Atualmente, a comunicação interna da Faculdade Asser de Rio Claro é realizada por meio do preenchimento de um formulário básico. Neste formulário o usuário precisa preencher os seguintes campos: </w:t>
       </w:r>
     </w:p>
     <w:p>
@@ -739,201 +687,35 @@
           <w:szCs w:val="24"/>
           <w:shd w:val="clear" w:color="auto" w:fill="FFFFFF"/>
         </w:rPr>
-        <w:t>Pensando na automatização deste procedimento de comunicação interna, foi desenvolvido um sistema que através da entrada de dados é possível: Criação, consulta, remoção e impressão d</w:t>
-      </w:r>
-      <w:r>
-        <w:rPr>
-          <w:rFonts w:cs="Arial"/>
-          <w:color w:val="000000"/>
+        <w:t>Pensando na automatização deste procedimento de comunicação interna, foi desenvolvido um sistema que através da entrada de dados é possível: Criação, consulta, remoção e impressão dos comunicados internos. Desta forma, o usuário adquire novas funcionalidades, das quais, o procedimento no papel, não o permitia.</w:t>
+      </w:r>
+    </w:p>
+    <w:p>
+      <w:pPr>
+        <w:rPr>
+          <w:rFonts w:cs="Arial"/>
           <w:szCs w:val="24"/>
-          <w:shd w:val="clear" w:color="auto" w:fill="FFFFFF"/>
-        </w:rPr>
-        <w:t>os comunicados internos</w:t>
-      </w:r>
-      <w:r>
-        <w:rPr>
-          <w:rFonts w:cs="Arial"/>
-          <w:color w:val="000000"/>
+        </w:rPr>
+      </w:pPr>
+      <w:r>
+        <w:rPr>
+          <w:rFonts w:cs="Arial"/>
           <w:szCs w:val="24"/>
-          <w:shd w:val="clear" w:color="auto" w:fill="FFFFFF"/>
-        </w:rPr>
-        <w:t>. Desta forma</w:t>
-      </w:r>
-      <w:r>
-        <w:rPr>
-          <w:rFonts w:cs="Arial"/>
-          <w:color w:val="000000"/>
-          <w:szCs w:val="24"/>
-          <w:shd w:val="clear" w:color="auto" w:fill="FFFFFF"/>
-        </w:rPr>
-        <w:t>,</w:t>
-      </w:r>
-      <w:r>
-        <w:rPr>
-          <w:rFonts w:cs="Arial"/>
-          <w:color w:val="000000"/>
-          <w:szCs w:val="24"/>
-          <w:shd w:val="clear" w:color="auto" w:fill="FFFFFF"/>
-        </w:rPr>
-        <w:t xml:space="preserve"> o usuário </w:t>
-      </w:r>
-      <w:r>
-        <w:rPr>
-          <w:rFonts w:cs="Arial"/>
-          <w:color w:val="000000"/>
-          <w:szCs w:val="24"/>
-          <w:shd w:val="clear" w:color="auto" w:fill="FFFFFF"/>
-        </w:rPr>
-        <w:t>adquire novas</w:t>
-      </w:r>
-      <w:r>
-        <w:rPr>
-          <w:rFonts w:cs="Arial"/>
-          <w:color w:val="000000"/>
-          <w:szCs w:val="24"/>
-          <w:shd w:val="clear" w:color="auto" w:fill="FFFFFF"/>
-        </w:rPr>
-        <w:t xml:space="preserve"> funcionalidades</w:t>
-      </w:r>
-      <w:r>
-        <w:rPr>
-          <w:rFonts w:cs="Arial"/>
-          <w:color w:val="000000"/>
-          <w:szCs w:val="24"/>
-          <w:shd w:val="clear" w:color="auto" w:fill="FFFFFF"/>
-        </w:rPr>
-        <w:t>, das quais, o procedimento n</w:t>
-      </w:r>
-      <w:r>
-        <w:rPr>
-          <w:rFonts w:cs="Arial"/>
-          <w:color w:val="000000"/>
-          <w:szCs w:val="24"/>
-          <w:shd w:val="clear" w:color="auto" w:fill="FFFFFF"/>
-        </w:rPr>
-        <w:t>o papel</w:t>
-      </w:r>
-      <w:r>
-        <w:rPr>
-          <w:rFonts w:cs="Arial"/>
-          <w:color w:val="000000"/>
-          <w:szCs w:val="24"/>
-          <w:shd w:val="clear" w:color="auto" w:fill="FFFFFF"/>
-        </w:rPr>
-        <w:t>,</w:t>
-      </w:r>
-      <w:r>
-        <w:rPr>
-          <w:rFonts w:cs="Arial"/>
-          <w:color w:val="000000"/>
-          <w:szCs w:val="24"/>
-          <w:shd w:val="clear" w:color="auto" w:fill="FFFFFF"/>
-        </w:rPr>
-        <w:t xml:space="preserve"> não </w:t>
-      </w:r>
-      <w:r>
-        <w:rPr>
-          <w:rFonts w:cs="Arial"/>
-          <w:color w:val="000000"/>
-          <w:szCs w:val="24"/>
-          <w:shd w:val="clear" w:color="auto" w:fill="FFFFFF"/>
-        </w:rPr>
-        <w:t xml:space="preserve">o </w:t>
-      </w:r>
-      <w:r>
-        <w:rPr>
-          <w:rFonts w:cs="Arial"/>
-          <w:color w:val="000000"/>
-          <w:szCs w:val="24"/>
-          <w:shd w:val="clear" w:color="auto" w:fill="FFFFFF"/>
-        </w:rPr>
-        <w:t>permitia.</w:t>
-      </w:r>
-    </w:p>
-    <w:p>
-      <w:pPr>
-        <w:rPr>
-          <w:rFonts w:cs="Arial"/>
-          <w:szCs w:val="24"/>
-        </w:rPr>
-      </w:pPr>
-      <w:r>
-        <w:rPr>
-          <w:rFonts w:cs="Arial"/>
-          <w:szCs w:val="24"/>
-        </w:rPr>
-        <w:t xml:space="preserve">A atividade foi desenvolvida utilizando-se a linguagem de programação C, e baseando-se nos moldes de uma </w:t>
-      </w:r>
-      <w:proofErr w:type="spellStart"/>
-      <w:r>
-        <w:rPr>
-          <w:rFonts w:cs="Arial"/>
-          <w:szCs w:val="24"/>
-        </w:rPr>
-        <w:t>Webquest</w:t>
-      </w:r>
-      <w:proofErr w:type="spellEnd"/>
-      <w:r>
-        <w:rPr>
-          <w:rFonts w:cs="Arial"/>
-          <w:szCs w:val="24"/>
-        </w:rPr>
-        <w:t>, (atividade investigativa onde as informações com as quais os alunos interagem provêm da internet). Para controle de versão de arquivos do código utilizamos o sistema GitHub.</w:t>
-      </w:r>
-    </w:p>
-    <w:p>
-      <w:pPr>
-        <w:rPr>
-          <w:rFonts w:cs="Arial"/>
-        </w:rPr>
-      </w:pPr>
-      <w:r>
-        <w:rPr>
-          <w:rFonts w:cs="Arial"/>
-        </w:rPr>
-        <w:t xml:space="preserve">Para a organização e desenvolvimento da atividade foi utilizado o método </w:t>
-      </w:r>
-      <w:proofErr w:type="spellStart"/>
-      <w:r>
-        <w:rPr>
-          <w:rFonts w:cs="Arial"/>
-        </w:rPr>
-        <w:t>Kanban</w:t>
-      </w:r>
-      <w:proofErr w:type="spellEnd"/>
-      <w:r>
-        <w:rPr>
-          <w:rFonts w:cs="Arial"/>
-        </w:rPr>
-        <w:t>, que é um sistema de gerenciamento de tarefas que mostra em um quadro o fluxo de trabalho onde é possível visualizar quais tarefas estão em desenvolvimento (</w:t>
-      </w:r>
-      <w:proofErr w:type="spellStart"/>
-      <w:r>
-        <w:rPr>
-          <w:rFonts w:cs="Arial"/>
-        </w:rPr>
-        <w:t>doing</w:t>
-      </w:r>
-      <w:proofErr w:type="spellEnd"/>
-      <w:r>
-        <w:rPr>
-          <w:rFonts w:cs="Arial"/>
-        </w:rPr>
-        <w:t>), quais já foram finalizadas (</w:t>
-      </w:r>
-      <w:proofErr w:type="spellStart"/>
-      <w:r>
-        <w:rPr>
-          <w:rFonts w:cs="Arial"/>
-        </w:rPr>
-        <w:t>done</w:t>
-      </w:r>
-      <w:proofErr w:type="spellEnd"/>
-      <w:r>
-        <w:rPr>
-          <w:rFonts w:cs="Arial"/>
-        </w:rPr>
-        <w:t xml:space="preserve">) e as que ainda </w:t>
+        </w:rPr>
+        <w:t>A atividade foi desenvolvida utilizando-se a linguagem de programação C, e baseando-se nos moldes de uma Webquest, (atividade investigativa onde as informações com as quais os alunos interagem provêm da internet). Para controle de versão de arquivos do código utilizamos o sistema GitHub.</w:t>
+      </w:r>
+    </w:p>
+    <w:p>
+      <w:pPr>
+        <w:rPr>
+          <w:rFonts w:cs="Arial"/>
+        </w:rPr>
+      </w:pPr>
+      <w:r>
+        <w:rPr>
+          <w:rFonts w:cs="Arial"/>
+        </w:rPr>
+        <w:t xml:space="preserve">Para a organização e desenvolvimento da atividade foi utilizado o método Kanban, que é um sistema de gerenciamento de tarefas que mostra em um quadro o fluxo de trabalho onde é possível visualizar quais tarefas estão em desenvolvimento (doing), quais já foram finalizadas (done) e as que ainda </w:t>
       </w:r>
       <w:r>
         <w:rPr>
@@ -945,35 +727,7 @@
         <w:rPr>
           <w:rFonts w:cs="Arial"/>
         </w:rPr>
-        <w:t xml:space="preserve"> foram realizadas (</w:t>
-      </w:r>
-      <w:proofErr w:type="spellStart"/>
-      <w:r>
-        <w:rPr>
-          <w:rFonts w:cs="Arial"/>
-        </w:rPr>
-        <w:t>to</w:t>
-      </w:r>
-      <w:proofErr w:type="spellEnd"/>
-      <w:r>
-        <w:rPr>
-          <w:rFonts w:cs="Arial"/>
-        </w:rPr>
-        <w:t xml:space="preserve"> do). O método foi adaptado ao “</w:t>
-      </w:r>
-      <w:proofErr w:type="spellStart"/>
-      <w:r>
-        <w:rPr>
-          <w:rFonts w:cs="Arial"/>
-        </w:rPr>
-        <w:t>Issues</w:t>
-      </w:r>
-      <w:proofErr w:type="spellEnd"/>
-      <w:r>
-        <w:rPr>
-          <w:rFonts w:cs="Arial"/>
-        </w:rPr>
-        <w:t>”</w:t>
+        <w:t xml:space="preserve"> foram realizadas (to do). O método foi adaptado ao “Issues”</w:t>
       </w:r>
       <w:r>
         <w:rPr>
@@ -1135,18 +889,108 @@
     <w:p>
       <w:pPr>
         <w:jc w:val="center"/>
-      </w:pPr>
-      <w:r>
         <w:rPr>
           <w:sz w:val="20"/>
         </w:rPr>
+      </w:pPr>
+      <w:r>
+        <w:rPr>
+          <w:sz w:val="20"/>
+        </w:rPr>
         <w:t>Figura 1: Organização do Projeto</w:t>
+      </w:r>
+    </w:p>
+    <w:p>
+      <w:r>
+        <w:lastRenderedPageBreak/>
+        <w:t>Estrutura dos arquivos, módulos e classes do projeto:</w:t>
+      </w:r>
+    </w:p>
+    <w:p>
+      <w:r>
+        <w:rPr>
+          <w:noProof/>
+        </w:rPr>
+        <w:drawing>
+          <wp:inline distT="0" distB="0" distL="0" distR="0" wp14:anchorId="5B6AA8FF" wp14:editId="25E217BA">
+            <wp:extent cx="4933950" cy="4838700"/>
+            <wp:effectExtent l="0" t="0" r="0" b="0"/>
+            <wp:docPr id="1" name="Imagem 1"/>
+            <wp:cNvGraphicFramePr>
+              <a:graphicFrameLocks xmlns:a="http://schemas.openxmlformats.org/drawingml/2006/main" noChangeAspect="1"/>
+            </wp:cNvGraphicFramePr>
+            <a:graphic xmlns:a="http://schemas.openxmlformats.org/drawingml/2006/main">
+              <a:graphicData uri="http://schemas.openxmlformats.org/drawingml/2006/picture">
+                <pic:pic xmlns:pic="http://schemas.openxmlformats.org/drawingml/2006/picture">
+                  <pic:nvPicPr>
+                    <pic:cNvPr id="1" name=""/>
+                    <pic:cNvPicPr/>
+                  </pic:nvPicPr>
+                  <pic:blipFill>
+                    <a:blip r:embed="rId9"/>
+                    <a:stretch>
+                      <a:fillRect/>
+                    </a:stretch>
+                  </pic:blipFill>
+                  <pic:spPr>
+                    <a:xfrm>
+                      <a:off x="0" y="0"/>
+                      <a:ext cx="4933950" cy="4838700"/>
+                    </a:xfrm>
+                    <a:prstGeom prst="rect">
+                      <a:avLst/>
+                    </a:prstGeom>
+                  </pic:spPr>
+                </pic:pic>
+              </a:graphicData>
+            </a:graphic>
+          </wp:inline>
+        </w:drawing>
+      </w:r>
+    </w:p>
+    <w:p>
+      <w:pPr>
+        <w:jc w:val="center"/>
+        <w:rPr>
+          <w:sz w:val="20"/>
+        </w:rPr>
+      </w:pPr>
+      <w:r>
+        <w:rPr>
+          <w:sz w:val="20"/>
+        </w:rPr>
+        <w:t xml:space="preserve">Figura </w:t>
+      </w:r>
+      <w:r>
+        <w:rPr>
+          <w:sz w:val="20"/>
+        </w:rPr>
+        <w:t>2</w:t>
+      </w:r>
+      <w:r>
+        <w:rPr>
+          <w:sz w:val="20"/>
+        </w:rPr>
+        <w:t xml:space="preserve">: </w:t>
+      </w:r>
+      <w:r>
+        <w:rPr>
+          <w:sz w:val="20"/>
+        </w:rPr>
+        <w:t>Estrutura</w:t>
       </w:r>
       <w:bookmarkStart w:id="2" w:name="_GoBack"/>
       <w:bookmarkEnd w:id="2"/>
-    </w:p>
+      <w:r>
+        <w:rPr>
+          <w:sz w:val="20"/>
+        </w:rPr>
+        <w:t xml:space="preserve"> do Projeto</w:t>
+      </w:r>
+    </w:p>
+    <w:p/>
     <w:sectPr>
-      <w:headerReference w:type="default" r:id="rId9"/>
+      <w:headerReference w:type="default" r:id="rId10"/>
       <w:pgSz w:w="11906" w:h="16838"/>
       <w:pgMar w:top="1701" w:right="1134" w:bottom="1134" w:left="1701" w:header="709" w:footer="709" w:gutter="0"/>
       <w:cols w:space="708"/>
@@ -3529,7 +3373,7 @@
 </file>
 
 <file path=customXml/itemProps1.xml><?xml version="1.0" encoding="utf-8"?>
-<ds:datastoreItem xmlns:ds="http://schemas.openxmlformats.org/officeDocument/2006/customXml" ds:itemID="{6B23DDBA-B78E-43C7-9DF1-86F133ACFF81}">
+<ds:datastoreItem xmlns:ds="http://schemas.openxmlformats.org/officeDocument/2006/customXml" ds:itemID="{88824A58-7924-4A7B-962C-524C425FF914}">
   <ds:schemaRefs>
     <ds:schemaRef ds:uri="http://schemas.openxmlformats.org/officeDocument/2006/bibliography"/>
   </ds:schemaRefs>

</xml_diff>

<commit_message>
Atualizando Organização do Projeto nos Docs
</commit_message>
<xml_diff>
--- a/CI-APP/Doc/Activ-1/Atividade 1.docx
+++ b/CI-APP/Doc/Activ-1/Atividade 1.docx
@@ -2864,16 +2864,6 @@
                 <w:lang w:eastAsia="pt-BR"/>
               </w:rPr>
               <w:br/>
-            </w:r>
-            <w:r>
-              <w:rPr>
-                <w:rFonts w:eastAsia="Times New Roman" w:cs="Arial"/>
-                <w:b/>
-                <w:bCs/>
-                <w:sz w:val="18"/>
-                <w:szCs w:val="18"/>
-                <w:lang w:eastAsia="pt-BR"/>
-              </w:rPr>
               <w:t>Dados</w:t>
             </w:r>
           </w:p>
@@ -4560,15 +4550,16 @@
       <w:pPr>
         <w:jc w:val="left"/>
       </w:pPr>
+      <w:bookmarkStart w:id="3" w:name="_GoBack"/>
       <w:r>
         <w:rPr>
           <w:noProof/>
         </w:rPr>
         <w:drawing>
-          <wp:inline distT="0" distB="0" distL="0" distR="0" wp14:anchorId="13698AE2" wp14:editId="36013EAF">
-            <wp:extent cx="4877453" cy="5722620"/>
-            <wp:effectExtent l="76200" t="76200" r="132715" b="125730"/>
-            <wp:docPr id="4" name="Imagem 4"/>
+          <wp:inline distT="0" distB="0" distL="0" distR="0" wp14:anchorId="136F9331" wp14:editId="66CE994B">
+            <wp:extent cx="4929505" cy="5790307"/>
+            <wp:effectExtent l="0" t="0" r="4445" b="1270"/>
+            <wp:docPr id="1" name="Imagem 1"/>
             <wp:cNvGraphicFramePr>
               <a:graphicFrameLocks xmlns:a="http://schemas.openxmlformats.org/drawingml/2006/main" noChangeAspect="1"/>
             </wp:cNvGraphicFramePr>
@@ -4597,25 +4588,15 @@
                   <pic:spPr bwMode="auto">
                     <a:xfrm>
                       <a:off x="0" y="0"/>
-                      <a:ext cx="4892028" cy="5739721"/>
+                      <a:ext cx="4936329" cy="5798323"/>
                     </a:xfrm>
                     <a:prstGeom prst="rect">
                       <a:avLst/>
                     </a:prstGeom>
-                    <a:ln w="38100" cap="sq">
-                      <a:solidFill>
-                        <a:srgbClr val="000000"/>
-                      </a:solidFill>
-                      <a:prstDash val="solid"/>
-                      <a:miter lim="800000"/>
+                    <a:noFill/>
+                    <a:ln>
+                      <a:noFill/>
                     </a:ln>
-                    <a:effectLst>
-                      <a:outerShdw blurRad="50800" dist="38100" dir="2700000" algn="tl" rotWithShape="0">
-                        <a:srgbClr val="000000">
-                          <a:alpha val="43000"/>
-                        </a:srgbClr>
-                      </a:outerShdw>
-                    </a:effectLst>
                   </pic:spPr>
                 </pic:pic>
               </a:graphicData>
@@ -4623,6 +4604,7 @@
           </wp:inline>
         </w:drawing>
       </w:r>
+      <w:bookmarkEnd w:id="3"/>
     </w:p>
     <w:p>
       <w:pPr>
@@ -6173,8 +6155,6 @@
             <w:proofErr w:type="spellEnd"/>
           </w:p>
         </w:tc>
-        <w:bookmarkStart w:id="3" w:name="_GoBack"/>
-        <w:bookmarkEnd w:id="3"/>
       </w:tr>
       <w:tr>
         <w:trPr>
@@ -9575,7 +9555,7 @@
 </file>
 
 <file path=customXml/itemProps1.xml><?xml version="1.0" encoding="utf-8"?>
-<ds:datastoreItem xmlns:ds="http://schemas.openxmlformats.org/officeDocument/2006/customXml" ds:itemID="{0A6F2734-B1B0-4734-A190-1B327D3A4FE7}">
+<ds:datastoreItem xmlns:ds="http://schemas.openxmlformats.org/officeDocument/2006/customXml" ds:itemID="{75CF5113-C18B-49B2-AB47-E286151149BD}">
   <ds:schemaRefs>
     <ds:schemaRef ds:uri="http://schemas.openxmlformats.org/officeDocument/2006/bibliography"/>
   </ds:schemaRefs>

</xml_diff>